<commit_message>
levelhandling is now working
</commit_message>
<xml_diff>
--- a/src/documents/SA_Vorlage_MZI.docx
+++ b/src/documents/SA_Vorlage_MZI.docx
@@ -3959,7 +3959,15 @@
       </w:r>
     </w:p>
     <w:p>
-      <w:r>
+      <w:pPr>
+        <w:rPr>
+          <w:lang w:val="en-GB"/>
+        </w:rPr>
+      </w:pPr>
+      <w:r>
+        <w:rPr>
+          <w:lang w:val="en-GB"/>
+        </w:rPr>
         <w:t>Code:</w:t>
       </w:r>
     </w:p>
@@ -6157,13 +6165,7 @@
     </w:p>
     <w:p>
       <w:r>
-        <w:t xml:space="preserve">In der Draw() Funktion wird mit fill(0); die nachfolgende Form eingefärbt. Mit </w:t>
-      </w:r>
-      <w:r>
-        <w:t>rect(x-Position, y-Position, Höhe, Breite);</w:t>
-      </w:r>
-      <w:r>
-        <w:t xml:space="preserve"> </w:t>
+        <w:t xml:space="preserve">In der Draw() Funktion wird mit fill(0); die nachfolgende Form eingefärbt. Mit rect(x-Position, y-Position, Höhe, Breite); </w:t>
       </w:r>
       <w:r>
         <w:t>wird ein Rechteck mit den übergebenen Parametern erstellt.</w:t>
@@ -6215,8 +6217,6 @@
       <w:r>
         <w:t xml:space="preserve">Bootstrap, Fontawesome und </w:t>
       </w:r>
-      <w:bookmarkStart w:id="14" w:name="_GoBack"/>
-      <w:bookmarkEnd w:id="14"/>
       <w:r>
         <w:t>P5.js Dateien einbilden und ich wollte einen ausfahrbaren Navigationsbereich.</w:t>
       </w:r>
@@ -7913,10 +7913,19 @@
       <w:pPr>
         <w:pStyle w:val="berschrift2"/>
       </w:pPr>
-      <w:bookmarkStart w:id="15" w:name="_Toc536105924"/>
-      <w:r>
-        <w:lastRenderedPageBreak/>
+      <w:bookmarkStart w:id="14" w:name="_Toc536105924"/>
+      <w:r>
         <w:t>Spielecharakter</w:t>
+      </w:r>
+      <w:bookmarkEnd w:id="14"/>
+    </w:p>
+    <w:p>
+      <w:pPr>
+        <w:pStyle w:val="berschrift3"/>
+      </w:pPr>
+      <w:bookmarkStart w:id="15" w:name="_Toc536105925"/>
+      <w:r>
+        <w:t>Design</w:t>
       </w:r>
       <w:bookmarkEnd w:id="15"/>
     </w:p>
@@ -7924,9 +7933,9 @@
       <w:pPr>
         <w:pStyle w:val="berschrift3"/>
       </w:pPr>
-      <w:bookmarkStart w:id="16" w:name="_Toc536105925"/>
-      <w:r>
-        <w:t>Design</w:t>
+      <w:bookmarkStart w:id="16" w:name="_Toc536105926"/>
+      <w:r>
+        <w:t>Eigenschaften</w:t>
       </w:r>
       <w:bookmarkEnd w:id="16"/>
     </w:p>
@@ -7934,9 +7943,9 @@
       <w:pPr>
         <w:pStyle w:val="berschrift3"/>
       </w:pPr>
-      <w:bookmarkStart w:id="17" w:name="_Toc536105926"/>
-      <w:r>
-        <w:t>Eigenschaften</w:t>
+      <w:bookmarkStart w:id="17" w:name="_Toc536105927"/>
+      <w:r>
+        <w:t>Implementation Charaktermodell</w:t>
       </w:r>
       <w:bookmarkEnd w:id="17"/>
     </w:p>
@@ -7944,20 +7953,30 @@
       <w:pPr>
         <w:pStyle w:val="berschrift3"/>
       </w:pPr>
-      <w:bookmarkStart w:id="18" w:name="_Toc536105927"/>
-      <w:r>
-        <w:t>Implementation Charaktermodell</w:t>
+      <w:bookmarkStart w:id="18" w:name="_Toc536105928"/>
+      <w:r>
+        <w:t>Steuerung</w:t>
       </w:r>
       <w:bookmarkEnd w:id="18"/>
     </w:p>
     <w:p>
       <w:pPr>
-        <w:pStyle w:val="berschrift3"/>
+        <w:pStyle w:val="berschrift4"/>
       </w:pPr>
-      <w:bookmarkStart w:id="19" w:name="_Toc536105928"/>
-      <w:r>
-        <w:t>Steuerung</w:t>
-      </w:r>
+      <w:r>
+        <w:t>Collision Detection</w:t>
+      </w:r>
+    </w:p>
+    <w:p>
+      <w:pPr>
+        <w:pStyle w:val="berschrift4"/>
+      </w:pPr>
+      <w:r>
+        <w:t>Jump</w:t>
+      </w:r>
+    </w:p>
+    <w:p>
+      <w:bookmarkStart w:id="19" w:name="_GoBack"/>
       <w:bookmarkEnd w:id="19"/>
     </w:p>
     <w:p>
@@ -7971,11 +7990,115 @@
       <w:bookmarkEnd w:id="20"/>
     </w:p>
     <w:p>
+      <w:r>
+        <w:t>Das Game ist in verschiedene Klassen unterteilt. Die Loop wird durch die Draw Function von p5.js übernommen. In dieser wird die Funktion game.checkState() aufgerufen, welche überprüft, in welchem Zustand sich das Spiel gerade befindet. E</w:t>
+      </w:r>
+      <w:r>
+        <w:t>s gibt 5</w:t>
+      </w:r>
+      <w:r>
+        <w:t xml:space="preserve"> verschiedene Zustände:</w:t>
+      </w:r>
+    </w:p>
+    <w:p>
+      <w:pPr>
+        <w:pStyle w:val="berschrift3"/>
+      </w:pPr>
+      <w:r>
+        <w:t>Zustand 0</w:t>
+      </w:r>
+    </w:p>
+    <w:p>
+      <w:r>
+        <w:t>Das Spiel wurde gerade gestartet. In diesem Fall soll der Welcome Screen angezeigt werden.</w:t>
+      </w:r>
+    </w:p>
+    <w:p>
+      <w:pPr>
+        <w:pStyle w:val="berschrift3"/>
+      </w:pPr>
+      <w:r>
+        <w:t>Zustand 1</w:t>
+      </w:r>
+    </w:p>
+    <w:p>
+      <w:r>
+        <w:t>Das Spielt läuft. In der Loop wird nun der Aktuelle Level</w:t>
+      </w:r>
+      <w:r>
+        <w:t xml:space="preserve"> (Spielecharakter, Blöcke, Punkte und Portal)</w:t>
+      </w:r>
+      <w:r>
+        <w:t xml:space="preserve"> aufgerufen und abgebildet.</w:t>
+      </w:r>
+    </w:p>
+    <w:p>
+      <w:pPr>
+        <w:pStyle w:val="berschrift3"/>
+      </w:pPr>
+      <w:r>
+        <w:t>Zustand 2</w:t>
+      </w:r>
+    </w:p>
+    <w:p>
+      <w:r>
+        <w:t>Das Spiel wird durch die Escape Taste pausiert. Der Pause-Screen wird angezeigt.</w:t>
+      </w:r>
+    </w:p>
+    <w:p>
+      <w:pPr>
+        <w:pStyle w:val="berschrift3"/>
+      </w:pPr>
+      <w:r>
+        <w:t>Zustand 3</w:t>
+      </w:r>
+      <w:r>
+        <w:t>,</w:t>
+      </w:r>
+    </w:p>
+    <w:p>
+      <w:r>
+        <w:t xml:space="preserve">Das Spielt wird fortgefahren. </w:t>
+      </w:r>
+      <w:r>
+        <w:t>Der Zustan</w:t>
+      </w:r>
+      <w:r>
+        <w:t xml:space="preserve">d </w:t>
+      </w:r>
+      <w:r>
+        <w:t>wechselt</w:t>
+      </w:r>
+      <w:r>
+        <w:t xml:space="preserve"> wieder auf 1.</w:t>
+      </w:r>
+    </w:p>
+    <w:p>
+      <w:pPr>
+        <w:pStyle w:val="berschrift3"/>
+      </w:pPr>
+      <w:r>
+        <w:t>Zustand 4</w:t>
+      </w:r>
+    </w:p>
+    <w:p>
+      <w:r>
+        <w:t>Da</w:t>
+      </w:r>
+      <w:r>
+        <w:t>s</w:t>
+      </w:r>
+      <w:r>
+        <w:t xml:space="preserve"> Spiel ist zu ende. Entweder durch Tod des Spielecharakters, oder weil dieser den letzten Level bezwungen hat.</w:t>
+      </w:r>
+    </w:p>
+    <w:p>
       <w:pPr>
         <w:pStyle w:val="berschrift3"/>
       </w:pPr>
       <w:bookmarkStart w:id="21" w:name="_Toc536105930"/>
       <w:r>
+        <w:lastRenderedPageBreak/>
         <w:t>S</w:t>
       </w:r>
       <w:r>
@@ -8139,14 +8262,6 @@
         <w:t>Auswertung</w:t>
       </w:r>
       <w:bookmarkEnd w:id="35"/>
-    </w:p>
-    <w:p>
-      <w:pPr>
-        <w:pStyle w:val="berschrift1"/>
-      </w:pPr>
-      <w:r>
-        <w:t>Dokumentation</w:t>
-      </w:r>
     </w:p>
     <w:p>
       <w:pPr>
@@ -8258,7 +8373,6 @@
         <w:docPartUnique/>
       </w:docPartObj>
     </w:sdtPr>
-    <w:sdtEndPr/>
     <w:sdtContent>
       <w:p>
         <w:pPr>
@@ -8483,7 +8597,7 @@
                 </wp:anchor>
               </w:drawing>
             </mc:Choice>
-            <mc:Fallback xmlns:w16se="http://schemas.microsoft.com/office/word/2015/wordml/symex" xmlns:w16cid="http://schemas.microsoft.com/office/word/2016/wordml/cid" xmlns:am3d="http://schemas.microsoft.com/office/drawing/2017/model3d" xmlns:aink="http://schemas.microsoft.com/office/drawing/2016/ink" xmlns:cx8="http://schemas.microsoft.com/office/drawing/2016/5/14/chartex" xmlns:cx7="http://schemas.microsoft.com/office/drawing/2016/5/13/chartex" xmlns:cx6="http://schemas.microsoft.com/office/drawing/2016/5/12/chartex" xmlns:cx5="http://schemas.microsoft.com/office/drawing/2016/5/11/chartex" xmlns:cx4="http://schemas.microsoft.com/office/drawing/2016/5/10/chartex" xmlns:cx3="http://schemas.microsoft.com/office/drawing/2016/5/9/chartex" xmlns:cx2="http://schemas.microsoft.com/office/drawing/2015/10/21/chartex" xmlns:cx1="http://schemas.microsoft.com/office/drawing/2015/9/8/chartex" xmlns:cx="http://schemas.microsoft.com/office/drawing/2014/chartex">
+            <mc:Fallback xmlns:cx="http://schemas.microsoft.com/office/drawing/2014/chartex" xmlns:cx1="http://schemas.microsoft.com/office/drawing/2015/9/8/chartex" xmlns:cx2="http://schemas.microsoft.com/office/drawing/2015/10/21/chartex" xmlns:cx3="http://schemas.microsoft.com/office/drawing/2016/5/9/chartex" xmlns:cx4="http://schemas.microsoft.com/office/drawing/2016/5/10/chartex" xmlns:cx5="http://schemas.microsoft.com/office/drawing/2016/5/11/chartex" xmlns:cx6="http://schemas.microsoft.com/office/drawing/2016/5/12/chartex" xmlns:cx7="http://schemas.microsoft.com/office/drawing/2016/5/13/chartex" xmlns:cx8="http://schemas.microsoft.com/office/drawing/2016/5/14/chartex" xmlns:aink="http://schemas.microsoft.com/office/drawing/2016/ink" xmlns:am3d="http://schemas.microsoft.com/office/drawing/2017/model3d" xmlns:w16cid="http://schemas.microsoft.com/office/word/2016/wordml/cid" xmlns:w16se="http://schemas.microsoft.com/office/word/2015/wordml/symex">
               <w:pict>
                 <v:shapetype w14:anchorId="4346D242" id="_x0000_t32" coordsize="21600,21600" o:spt="32" o:oned="t" path="m,l21600,21600e" filled="f">
                   <v:path arrowok="t" fillok="f" o:connecttype="none"/>
@@ -8646,6 +8760,119 @@
     </w:lvl>
   </w:abstractNum>
   <w:abstractNum w:abstractNumId="1" w15:restartNumberingAfterBreak="0">
+    <w:nsid w:val="42EF0BFF"/>
+    <w:multiLevelType w:val="hybridMultilevel"/>
+    <w:tmpl w:val="C7721E28"/>
+    <w:lvl w:ilvl="0" w:tplc="08070001">
+      <w:start w:val="1"/>
+      <w:numFmt w:val="bullet"/>
+      <w:lvlText w:val=""/>
+      <w:lvlJc w:val="left"/>
+      <w:pPr>
+        <w:ind w:left="720" w:hanging="360"/>
+      </w:pPr>
+      <w:rPr>
+        <w:rFonts w:ascii="Symbol" w:hAnsi="Symbol" w:hint="default"/>
+      </w:rPr>
+    </w:lvl>
+    <w:lvl w:ilvl="1" w:tplc="08070003" w:tentative="1">
+      <w:start w:val="1"/>
+      <w:numFmt w:val="bullet"/>
+      <w:lvlText w:val="o"/>
+      <w:lvlJc w:val="left"/>
+      <w:pPr>
+        <w:ind w:left="1440" w:hanging="360"/>
+      </w:pPr>
+      <w:rPr>
+        <w:rFonts w:ascii="Courier New" w:hAnsi="Courier New" w:cs="Courier New" w:hint="default"/>
+      </w:rPr>
+    </w:lvl>
+    <w:lvl w:ilvl="2" w:tplc="08070005" w:tentative="1">
+      <w:start w:val="1"/>
+      <w:numFmt w:val="bullet"/>
+      <w:lvlText w:val=""/>
+      <w:lvlJc w:val="left"/>
+      <w:pPr>
+        <w:ind w:left="2160" w:hanging="360"/>
+      </w:pPr>
+      <w:rPr>
+        <w:rFonts w:ascii="Wingdings" w:hAnsi="Wingdings" w:hint="default"/>
+      </w:rPr>
+    </w:lvl>
+    <w:lvl w:ilvl="3" w:tplc="08070001" w:tentative="1">
+      <w:start w:val="1"/>
+      <w:numFmt w:val="bullet"/>
+      <w:lvlText w:val=""/>
+      <w:lvlJc w:val="left"/>
+      <w:pPr>
+        <w:ind w:left="2880" w:hanging="360"/>
+      </w:pPr>
+      <w:rPr>
+        <w:rFonts w:ascii="Symbol" w:hAnsi="Symbol" w:hint="default"/>
+      </w:rPr>
+    </w:lvl>
+    <w:lvl w:ilvl="4" w:tplc="08070003" w:tentative="1">
+      <w:start w:val="1"/>
+      <w:numFmt w:val="bullet"/>
+      <w:lvlText w:val="o"/>
+      <w:lvlJc w:val="left"/>
+      <w:pPr>
+        <w:ind w:left="3600" w:hanging="360"/>
+      </w:pPr>
+      <w:rPr>
+        <w:rFonts w:ascii="Courier New" w:hAnsi="Courier New" w:cs="Courier New" w:hint="default"/>
+      </w:rPr>
+    </w:lvl>
+    <w:lvl w:ilvl="5" w:tplc="08070005" w:tentative="1">
+      <w:start w:val="1"/>
+      <w:numFmt w:val="bullet"/>
+      <w:lvlText w:val=""/>
+      <w:lvlJc w:val="left"/>
+      <w:pPr>
+        <w:ind w:left="4320" w:hanging="360"/>
+      </w:pPr>
+      <w:rPr>
+        <w:rFonts w:ascii="Wingdings" w:hAnsi="Wingdings" w:hint="default"/>
+      </w:rPr>
+    </w:lvl>
+    <w:lvl w:ilvl="6" w:tplc="08070001" w:tentative="1">
+      <w:start w:val="1"/>
+      <w:numFmt w:val="bullet"/>
+      <w:lvlText w:val=""/>
+      <w:lvlJc w:val="left"/>
+      <w:pPr>
+        <w:ind w:left="5040" w:hanging="360"/>
+      </w:pPr>
+      <w:rPr>
+        <w:rFonts w:ascii="Symbol" w:hAnsi="Symbol" w:hint="default"/>
+      </w:rPr>
+    </w:lvl>
+    <w:lvl w:ilvl="7" w:tplc="08070003" w:tentative="1">
+      <w:start w:val="1"/>
+      <w:numFmt w:val="bullet"/>
+      <w:lvlText w:val="o"/>
+      <w:lvlJc w:val="left"/>
+      <w:pPr>
+        <w:ind w:left="5760" w:hanging="360"/>
+      </w:pPr>
+      <w:rPr>
+        <w:rFonts w:ascii="Courier New" w:hAnsi="Courier New" w:cs="Courier New" w:hint="default"/>
+      </w:rPr>
+    </w:lvl>
+    <w:lvl w:ilvl="8" w:tplc="08070005" w:tentative="1">
+      <w:start w:val="1"/>
+      <w:numFmt w:val="bullet"/>
+      <w:lvlText w:val=""/>
+      <w:lvlJc w:val="left"/>
+      <w:pPr>
+        <w:ind w:left="6480" w:hanging="360"/>
+      </w:pPr>
+      <w:rPr>
+        <w:rFonts w:ascii="Wingdings" w:hAnsi="Wingdings" w:hint="default"/>
+      </w:rPr>
+    </w:lvl>
+  </w:abstractNum>
+  <w:abstractNum w:abstractNumId="2" w15:restartNumberingAfterBreak="0">
     <w:nsid w:val="6B862F6D"/>
     <w:multiLevelType w:val="hybridMultilevel"/>
     <w:tmpl w:val="4008E9BC"/>
@@ -8761,6 +8988,9 @@
     <w:abstractNumId w:val="0"/>
   </w:num>
   <w:num w:numId="2">
+    <w:abstractNumId w:val="2"/>
+  </w:num>
+  <w:num w:numId="3">
     <w:abstractNumId w:val="1"/>
   </w:num>
 </w:numbering>
@@ -9242,7 +9472,6 @@
     <w:next w:val="Standard"/>
     <w:link w:val="berschrift4Zchn"/>
     <w:uiPriority w:val="9"/>
-    <w:semiHidden/>
     <w:unhideWhenUsed/>
     <w:qFormat/>
     <w:rsid w:val="00867354"/>
@@ -9467,7 +9696,6 @@
     <w:basedOn w:val="Absatz-Standardschriftart"/>
     <w:link w:val="berschrift4"/>
     <w:uiPriority w:val="9"/>
-    <w:semiHidden/>
     <w:rsid w:val="00867354"/>
     <w:rPr>
       <w:rFonts w:asciiTheme="majorHAnsi" w:eastAsiaTheme="majorEastAsia" w:hAnsiTheme="majorHAnsi" w:cstheme="majorBidi"/>
@@ -10004,7 +10232,7 @@
 </file>
 
 <file path=customXml/itemProps1.xml><?xml version="1.0" encoding="utf-8"?>
-<ds:datastoreItem xmlns:ds="http://schemas.openxmlformats.org/officeDocument/2006/customXml" ds:itemID="{218AB31E-CA24-4324-A744-63C86892EACA}">
+<ds:datastoreItem xmlns:ds="http://schemas.openxmlformats.org/officeDocument/2006/customXml" ds:itemID="{053052DF-24CD-4F74-BA02-50F19D48FDEC}">
   <ds:schemaRefs>
     <ds:schemaRef ds:uri="http://schemas.openxmlformats.org/officeDocument/2006/bibliography"/>
   </ds:schemaRefs>

</xml_diff>